<commit_message>
solve lab10,11,12,14,15,16,17 and start lab18
</commit_message>
<xml_diff>
--- a/fourthTerm/Задания 2 семестр 2023-24.docx
+++ b/fourthTerm/Задания 2 семестр 2023-24.docx
@@ -6,13 +6,7 @@
       <w:pPr>
         <w:pStyle w:val="PlainText"/>
         <w:jc w:val="center"/>
-        <w:rPr>
-          <w:rFonts w:ascii="Times New Roman" w:hAnsi="Times New Roman" w:cs="Times New Roman"/>
-          <w:b/>
-          <w:b/>
-          <w:sz w:val="28"/>
-          <w:szCs w:val="28"/>
-        </w:rPr>
+        <w:rPr/>
       </w:pPr>
       <w:r>
         <w:rPr>
@@ -40,13 +34,7 @@
       <w:pPr>
         <w:pStyle w:val="PlainText"/>
         <w:jc w:val="center"/>
-        <w:rPr>
-          <w:rFonts w:ascii="Times New Roman" w:hAnsi="Times New Roman" w:cs="Times New Roman"/>
-          <w:b/>
-          <w:b/>
-          <w:sz w:val="28"/>
-          <w:szCs w:val="28"/>
-        </w:rPr>
+        <w:rPr/>
       </w:pPr>
       <w:r>
         <w:rPr>
@@ -80,14 +68,7 @@
       <w:pPr>
         <w:pStyle w:val="PlainText"/>
         <w:jc w:val="center"/>
-        <w:rPr>
-          <w:rFonts w:ascii="Times New Roman" w:hAnsi="Times New Roman" w:cs="Times New Roman"/>
-          <w:b/>
-          <w:b/>
-          <w:bCs/>
-          <w:sz w:val="28"/>
-          <w:szCs w:val="28"/>
-        </w:rPr>
+        <w:rPr/>
       </w:pPr>
       <w:r>
         <w:rPr>
@@ -348,7 +329,15 @@
           <w:szCs w:val="28"/>
           <w:highlight w:val="darkYellow"/>
         </w:rPr>
-        <w:t xml:space="preserve">v </w:t>
+        <w:t>v</w:t>
+      </w:r>
+      <w:r>
+        <w:rPr>
+          <w:rFonts w:cs="Times New Roman" w:ascii="Times New Roman" w:hAnsi="Times New Roman"/>
+          <w:sz w:val="28"/>
+          <w:szCs w:val="28"/>
+        </w:rPr>
+        <w:t xml:space="preserve"> </w:t>
       </w:r>
       <w:r>
         <w:rPr>
@@ -452,7 +441,15 @@
           <w:szCs w:val="28"/>
           <w:highlight w:val="darkYellow"/>
         </w:rPr>
-        <w:t xml:space="preserve">v </w:t>
+        <w:t>v</w:t>
+      </w:r>
+      <w:r>
+        <w:rPr>
+          <w:rFonts w:cs="Times New Roman" w:ascii="Times New Roman" w:hAnsi="Times New Roman"/>
+          <w:sz w:val="28"/>
+          <w:szCs w:val="28"/>
+        </w:rPr>
+        <w:t xml:space="preserve"> </w:t>
       </w:r>
       <w:r>
         <w:rPr>
@@ -522,6 +519,23 @@
           <w:rFonts w:cs="Times New Roman" w:ascii="Times New Roman" w:hAnsi="Times New Roman"/>
           <w:sz w:val="28"/>
           <w:szCs w:val="28"/>
+          <w:highlight w:val="darkYellow"/>
+        </w:rPr>
+        <w:t>v</w:t>
+      </w:r>
+      <w:r>
+        <w:rPr>
+          <w:rFonts w:cs="Times New Roman" w:ascii="Times New Roman" w:hAnsi="Times New Roman"/>
+          <w:sz w:val="28"/>
+          <w:szCs w:val="28"/>
+        </w:rPr>
+        <w:t xml:space="preserve"> </w:t>
+      </w:r>
+      <w:r>
+        <w:rPr>
+          <w:rFonts w:cs="Times New Roman" w:ascii="Times New Roman" w:hAnsi="Times New Roman"/>
+          <w:sz w:val="28"/>
+          <w:szCs w:val="28"/>
         </w:rPr>
         <w:t>Реализовать алгоритм Крускала нахождения минимального покрывающего дерева.</w:t>
       </w:r>
@@ -694,6 +708,23 @@
           <w:rFonts w:cs="Times New Roman" w:ascii="Times New Roman" w:hAnsi="Times New Roman"/>
           <w:sz w:val="28"/>
           <w:szCs w:val="28"/>
+          <w:highlight w:val="darkYellow"/>
+        </w:rPr>
+        <w:t>v</w:t>
+      </w:r>
+      <w:r>
+        <w:rPr>
+          <w:rFonts w:cs="Times New Roman" w:ascii="Times New Roman" w:hAnsi="Times New Roman"/>
+          <w:sz w:val="28"/>
+          <w:szCs w:val="28"/>
+        </w:rPr>
+        <w:t xml:space="preserve"> </w:t>
+      </w:r>
+      <w:r>
+        <w:rPr>
+          <w:rFonts w:cs="Times New Roman" w:ascii="Times New Roman" w:hAnsi="Times New Roman"/>
+          <w:sz w:val="28"/>
+          <w:szCs w:val="28"/>
         </w:rPr>
         <w:t>Реализовать алгоритм нахождения эйлерова цикла в неориентированном графе, заданном матрицей смежности.</w:t>
       </w:r>
@@ -777,6 +808,23 @@
           <w:rFonts w:cs="Times New Roman" w:ascii="Times New Roman" w:hAnsi="Times New Roman"/>
           <w:sz w:val="28"/>
           <w:szCs w:val="28"/>
+          <w:highlight w:val="darkYellow"/>
+        </w:rPr>
+        <w:t>v</w:t>
+      </w:r>
+      <w:r>
+        <w:rPr>
+          <w:rFonts w:cs="Times New Roman" w:ascii="Times New Roman" w:hAnsi="Times New Roman"/>
+          <w:sz w:val="28"/>
+          <w:szCs w:val="28"/>
+        </w:rPr>
+        <w:t xml:space="preserve"> </w:t>
+      </w:r>
+      <w:r>
+        <w:rPr>
+          <w:rFonts w:cs="Times New Roman" w:ascii="Times New Roman" w:hAnsi="Times New Roman"/>
+          <w:sz w:val="28"/>
+          <w:szCs w:val="28"/>
         </w:rPr>
         <w:t>Реализовать алгоритм поиска по образцу с помощью конечного автомата</w:t>
       </w:r>
@@ -800,8 +848,17 @@
           <w:rFonts w:cs="Times New Roman" w:ascii="Times New Roman" w:hAnsi="Times New Roman"/>
           <w:sz w:val="28"/>
           <w:szCs w:val="28"/>
-        </w:rPr>
-        <w:t>Реализовать алгоритм Кнута-Морриса-Пратта для поиска по образцу</w:t>
+          <w:highlight w:val="darkYellow"/>
+        </w:rPr>
+        <w:t>v</w:t>
+      </w:r>
+      <w:r>
+        <w:rPr>
+          <w:rFonts w:cs="Times New Roman" w:ascii="Times New Roman" w:hAnsi="Times New Roman"/>
+          <w:sz w:val="28"/>
+          <w:szCs w:val="28"/>
+        </w:rPr>
+        <w:t xml:space="preserve"> Реализовать алгоритм Кнута-Морриса-Пратта для поиска по образцу</w:t>
       </w:r>
     </w:p>
     <w:p>
@@ -846,6 +903,23 @@
           <w:rFonts w:cs="Times New Roman" w:ascii="Times New Roman" w:hAnsi="Times New Roman"/>
           <w:sz w:val="28"/>
           <w:szCs w:val="28"/>
+          <w:highlight w:val="darkYellow"/>
+        </w:rPr>
+        <w:t>v</w:t>
+      </w:r>
+      <w:r>
+        <w:rPr>
+          <w:rFonts w:cs="Times New Roman" w:ascii="Times New Roman" w:hAnsi="Times New Roman"/>
+          <w:sz w:val="28"/>
+          <w:szCs w:val="28"/>
+        </w:rPr>
+        <w:t xml:space="preserve"> </w:t>
+      </w:r>
+      <w:r>
+        <w:rPr>
+          <w:rFonts w:cs="Times New Roman" w:ascii="Times New Roman" w:hAnsi="Times New Roman"/>
+          <w:sz w:val="28"/>
+          <w:szCs w:val="28"/>
         </w:rPr>
         <w:t>Реализовать алгоритм Рабина для поиска по образцу</w:t>
       </w:r>
@@ -909,6 +983,23 @@
           <w:rFonts w:cs="Times New Roman" w:ascii="Times New Roman" w:hAnsi="Times New Roman"/>
           <w:sz w:val="28"/>
           <w:szCs w:val="28"/>
+          <w:highlight w:val="darkYellow"/>
+        </w:rPr>
+        <w:t>v</w:t>
+      </w:r>
+      <w:r>
+        <w:rPr>
+          <w:rFonts w:cs="Times New Roman" w:ascii="Times New Roman" w:hAnsi="Times New Roman"/>
+          <w:sz w:val="28"/>
+          <w:szCs w:val="28"/>
+        </w:rPr>
+        <w:t xml:space="preserve"> </w:t>
+      </w:r>
+      <w:r>
+        <w:rPr>
+          <w:rFonts w:cs="Times New Roman" w:ascii="Times New Roman" w:hAnsi="Times New Roman"/>
+          <w:sz w:val="28"/>
+          <w:szCs w:val="28"/>
         </w:rPr>
         <w:t>Решить задачу о раскраске графа.</w:t>
       </w:r>
@@ -932,6 +1023,23 @@
           <w:rFonts w:cs="Times New Roman" w:ascii="Times New Roman" w:hAnsi="Times New Roman"/>
           <w:sz w:val="28"/>
           <w:szCs w:val="28"/>
+          <w:highlight w:val="darkYellow"/>
+        </w:rPr>
+        <w:t>v</w:t>
+      </w:r>
+      <w:r>
+        <w:rPr>
+          <w:rFonts w:cs="Times New Roman" w:ascii="Times New Roman" w:hAnsi="Times New Roman"/>
+          <w:sz w:val="28"/>
+          <w:szCs w:val="28"/>
+        </w:rPr>
+        <w:t xml:space="preserve"> </w:t>
+      </w:r>
+      <w:r>
+        <w:rPr>
+          <w:rFonts w:cs="Times New Roman" w:ascii="Times New Roman" w:hAnsi="Times New Roman"/>
+          <w:sz w:val="28"/>
+          <w:szCs w:val="28"/>
         </w:rPr>
         <w:t>Решить дискретную задачу о рюкзаке.</w:t>
       </w:r>
@@ -955,8 +1063,17 @@
           <w:rFonts w:cs="Times New Roman" w:ascii="Times New Roman" w:hAnsi="Times New Roman"/>
           <w:sz w:val="28"/>
           <w:szCs w:val="28"/>
-        </w:rPr>
-        <w:t>Решить задачу о раскладке по ящикам</w:t>
+          <w:highlight w:val="darkYellow"/>
+        </w:rPr>
+        <w:t>v</w:t>
+      </w:r>
+      <w:r>
+        <w:rPr>
+          <w:rFonts w:cs="Times New Roman" w:ascii="Times New Roman" w:hAnsi="Times New Roman"/>
+          <w:sz w:val="28"/>
+          <w:szCs w:val="28"/>
+        </w:rPr>
+        <w:t xml:space="preserve">  Решить задачу о раскладке по ящикам</w:t>
       </w:r>
     </w:p>
     <w:p>
@@ -1241,7 +1358,6 @@
     <w:rPrDefault>
       <w:rPr>
         <w:rFonts w:ascii="Calibri" w:hAnsi="Calibri" w:eastAsia="Calibri" w:cs="" w:asciiTheme="minorHAnsi" w:cstheme="minorBidi" w:eastAsiaTheme="minorHAnsi" w:hAnsiTheme="minorHAnsi"/>
-        <w:sz w:val="22"/>
         <w:szCs w:val="22"/>
         <w:lang w:val="ru-RU" w:eastAsia="en-US" w:bidi="ar-SA"/>
       </w:rPr>
@@ -1631,6 +1747,7 @@
     <w:rsid w:val="007a4df1"/>
     <w:pPr>
       <w:widowControl/>
+      <w:suppressAutoHyphens w:val="true"/>
       <w:bidi w:val="0"/>
       <w:spacing w:lineRule="auto" w:line="276" w:before="0" w:after="200"/>
       <w:jc w:val="left"/>

</xml_diff>

<commit_message>
solve lab7, lab8, lab9
</commit_message>
<xml_diff>
--- a/fourthTerm/Задания 2 семестр 2023-24.docx
+++ b/fourthTerm/Задания 2 семестр 2023-24.docx
@@ -337,15 +337,7 @@
           <w:sz w:val="28"/>
           <w:szCs w:val="28"/>
         </w:rPr>
-        <w:t xml:space="preserve"> </w:t>
-      </w:r>
-      <w:r>
-        <w:rPr>
-          <w:rFonts w:cs="Times New Roman" w:ascii="Times New Roman" w:hAnsi="Times New Roman"/>
-          <w:sz w:val="28"/>
-          <w:szCs w:val="28"/>
-        </w:rPr>
-        <w:t>Найти в заданном графе количество и состав компонент связности с помощью поиска в ширину.</w:t>
+        <w:t xml:space="preserve"> Найти в заданном графе количество и состав компонент связности с помощью поиска в ширину.</w:t>
       </w:r>
     </w:p>
     <w:p>
@@ -449,15 +441,7 @@
           <w:sz w:val="28"/>
           <w:szCs w:val="28"/>
         </w:rPr>
-        <w:t xml:space="preserve"> </w:t>
-      </w:r>
-      <w:r>
-        <w:rPr>
-          <w:rFonts w:cs="Times New Roman" w:ascii="Times New Roman" w:hAnsi="Times New Roman"/>
-          <w:sz w:val="28"/>
-          <w:szCs w:val="28"/>
-        </w:rPr>
-        <w:t>Найти в заданном орграфе количество и состав сильно связных компонент с помощью поиска в глубину.</w:t>
+        <w:t xml:space="preserve"> Найти в заданном орграфе количество и состав сильно связных компонент с помощью поиска в глубину.</w:t>
       </w:r>
     </w:p>
     <w:p>
@@ -529,15 +513,7 @@
           <w:sz w:val="28"/>
           <w:szCs w:val="28"/>
         </w:rPr>
-        <w:t xml:space="preserve"> </w:t>
-      </w:r>
-      <w:r>
-        <w:rPr>
-          <w:rFonts w:cs="Times New Roman" w:ascii="Times New Roman" w:hAnsi="Times New Roman"/>
-          <w:sz w:val="28"/>
-          <w:szCs w:val="28"/>
-        </w:rPr>
-        <w:t>Реализовать алгоритм Крускала нахождения минимального покрывающего дерева.</w:t>
+        <w:t xml:space="preserve"> Реализовать алгоритм Крускала нахождения минимального покрывающего дерева.</w:t>
       </w:r>
     </w:p>
     <w:p>
@@ -718,15 +694,7 @@
           <w:sz w:val="28"/>
           <w:szCs w:val="28"/>
         </w:rPr>
-        <w:t xml:space="preserve"> </w:t>
-      </w:r>
-      <w:r>
-        <w:rPr>
-          <w:rFonts w:cs="Times New Roman" w:ascii="Times New Roman" w:hAnsi="Times New Roman"/>
-          <w:sz w:val="28"/>
-          <w:szCs w:val="28"/>
-        </w:rPr>
-        <w:t>Реализовать алгоритм нахождения эйлерова цикла в неориентированном графе, заданном матрицей смежности.</w:t>
+        <w:t xml:space="preserve"> Реализовать алгоритм нахождения эйлерова цикла в неориентированном графе, заданном матрицей смежности.</w:t>
       </w:r>
     </w:p>
     <w:p>
@@ -818,15 +786,7 @@
           <w:sz w:val="28"/>
           <w:szCs w:val="28"/>
         </w:rPr>
-        <w:t xml:space="preserve"> </w:t>
-      </w:r>
-      <w:r>
-        <w:rPr>
-          <w:rFonts w:cs="Times New Roman" w:ascii="Times New Roman" w:hAnsi="Times New Roman"/>
-          <w:sz w:val="28"/>
-          <w:szCs w:val="28"/>
-        </w:rPr>
-        <w:t>Реализовать алгоритм поиска по образцу с помощью конечного автомата</w:t>
+        <w:t xml:space="preserve"> Реализовать алгоритм поиска по образцу с помощью конечного автомата</w:t>
       </w:r>
     </w:p>
     <w:p>
@@ -880,6 +840,23 @@
           <w:rFonts w:cs="Times New Roman" w:ascii="Times New Roman" w:hAnsi="Times New Roman"/>
           <w:sz w:val="28"/>
           <w:szCs w:val="28"/>
+          <w:highlight w:val="darkYellow"/>
+        </w:rPr>
+        <w:t>v</w:t>
+      </w:r>
+      <w:r>
+        <w:rPr>
+          <w:rFonts w:cs="Times New Roman" w:ascii="Times New Roman" w:hAnsi="Times New Roman"/>
+          <w:sz w:val="28"/>
+          <w:szCs w:val="28"/>
+        </w:rPr>
+        <w:t xml:space="preserve"> </w:t>
+      </w:r>
+      <w:r>
+        <w:rPr>
+          <w:rFonts w:cs="Times New Roman" w:ascii="Times New Roman" w:hAnsi="Times New Roman"/>
+          <w:sz w:val="28"/>
+          <w:szCs w:val="28"/>
         </w:rPr>
         <w:t>Реализовать алгоритм Бойера-Мура для поиска по образцу</w:t>
       </w:r>
@@ -913,15 +890,7 @@
           <w:sz w:val="28"/>
           <w:szCs w:val="28"/>
         </w:rPr>
-        <w:t xml:space="preserve"> </w:t>
-      </w:r>
-      <w:r>
-        <w:rPr>
-          <w:rFonts w:cs="Times New Roman" w:ascii="Times New Roman" w:hAnsi="Times New Roman"/>
-          <w:sz w:val="28"/>
-          <w:szCs w:val="28"/>
-        </w:rPr>
-        <w:t>Реализовать алгоритм Рабина для поиска по образцу</w:t>
+        <w:t xml:space="preserve"> Реализовать алгоритм Рабина для поиска по образцу</w:t>
       </w:r>
     </w:p>
     <w:p>
@@ -993,15 +962,7 @@
           <w:sz w:val="28"/>
           <w:szCs w:val="28"/>
         </w:rPr>
-        <w:t xml:space="preserve"> </w:t>
-      </w:r>
-      <w:r>
-        <w:rPr>
-          <w:rFonts w:cs="Times New Roman" w:ascii="Times New Roman" w:hAnsi="Times New Roman"/>
-          <w:sz w:val="28"/>
-          <w:szCs w:val="28"/>
-        </w:rPr>
-        <w:t>Решить задачу о раскраске графа.</w:t>
+        <w:t xml:space="preserve"> Решить задачу о раскраске графа.</w:t>
       </w:r>
     </w:p>
     <w:p>
@@ -1033,15 +994,7 @@
           <w:sz w:val="28"/>
           <w:szCs w:val="28"/>
         </w:rPr>
-        <w:t xml:space="preserve"> </w:t>
-      </w:r>
-      <w:r>
-        <w:rPr>
-          <w:rFonts w:cs="Times New Roman" w:ascii="Times New Roman" w:hAnsi="Times New Roman"/>
-          <w:sz w:val="28"/>
-          <w:szCs w:val="28"/>
-        </w:rPr>
-        <w:t>Решить дискретную задачу о рюкзаке.</w:t>
+        <w:t xml:space="preserve"> Решить дискретную задачу о рюкзаке.</w:t>
       </w:r>
     </w:p>
     <w:p>

</xml_diff>